<commit_message>
corrections to activity doc.  Move complete WiP keynote in presentations folder.  Minor additions to instructor notes
</commit_message>
<xml_diff>
--- a/deliverables/Instructor Notes.docx
+++ b/deliverables/Instructor Notes.docx
@@ -59,7 +59,7 @@
         <w:pStyle w:val="FirstParagraph"/>
       </w:pPr>
       <w:r>
-        <w:t xml:space="preserve">Last auto-generated 12/19/2025 by</w:t>
+        <w:t xml:space="preserve">Last auto-generated 12/22/2025 by</w:t>
       </w:r>
       <w:r>
         <w:t xml:space="preserve"> </w:t>
@@ -129,19 +129,83 @@
     </w:p>
     <w:p>
       <w:pPr>
-        <w:pStyle w:val="FirstParagraph"/>
+        <w:numPr>
+          <w:ilvl w:val="0"/>
+          <w:numId w:val="1001"/>
+        </w:numPr>
+        <w:pStyle w:val="Compact"/>
       </w:pPr>
       <w:r>
         <w:t xml:space="preserve">Install Dynamic Media</w:t>
       </w:r>
-      <w:r>
-        <w:t xml:space="preserve"> </w:t>
-      </w:r>
-      <w:r>
-        <w:t xml:space="preserve">Nice to have: Configure Smartcrops and a greyscale dynamic rendition (so students see these in the AssetsView UI)</w:t>
+    </w:p>
+    <w:p>
+      <w:pPr>
+        <w:numPr>
+          <w:ilvl w:val="0"/>
+          <w:numId w:val="1001"/>
+        </w:numPr>
+        <w:pStyle w:val="Compact"/>
+      </w:pPr>
+      <w:r>
+        <w:t xml:space="preserve">Create a folder Training Assets in WKND Shared &gt; English</w:t>
+      </w:r>
+    </w:p>
+    <w:p>
+      <w:pPr>
+        <w:numPr>
+          <w:ilvl w:val="0"/>
+          <w:numId w:val="1001"/>
+        </w:numPr>
+        <w:pStyle w:val="Compact"/>
+      </w:pPr>
+      <w:r>
+        <w:t xml:space="preserve">Configure Smartcrops and a greyscale dynamic rendition (so students see these in the activities)</w:t>
+      </w:r>
+    </w:p>
+    <w:p>
+      <w:pPr>
+        <w:numPr>
+          <w:ilvl w:val="0"/>
+          <w:numId w:val="1001"/>
+        </w:numPr>
+        <w:pStyle w:val="Compact"/>
+      </w:pPr>
+      <w:r>
+        <w:t xml:space="preserve">In the Touch UI, assign your Dynamic Media smartcrop profile to Training Assets</w:t>
+      </w:r>
+    </w:p>
+    <w:p>
+      <w:pPr>
+        <w:numPr>
+          <w:ilvl w:val="0"/>
+          <w:numId w:val="1001"/>
+        </w:numPr>
+        <w:pStyle w:val="Compact"/>
+      </w:pPr>
+      <w:r>
+        <w:t xml:space="preserve">Upload the test PDF from the activity files in to the Training Assets folder</w:t>
       </w:r>
     </w:p>
     <w:bookmarkEnd w:id="23"/>
+    <w:bookmarkStart w:id="24" w:name="cleanup"/>
+    <w:p>
+      <w:pPr>
+        <w:pStyle w:val="Heading3"/>
+      </w:pPr>
+      <w:r>
+        <w:t xml:space="preserve">Cleanup</w:t>
+      </w:r>
+    </w:p>
+    <w:p>
+      <w:pPr>
+        <w:pStyle w:val="FirstParagraph"/>
+      </w:pPr>
+      <w:r>
+        <w:t xml:space="preserve">If you have previously run the training on your instance, and created your own folder of Assets, delete this and recreate for new the course. This will ensure that the student users do not have notifications set on your folder.</w:t>
+      </w:r>
+    </w:p>
+    <w:bookmarkEnd w:id="24"/>
     <w:sectPr>
       <w:pgSz w:h="15840" w:w="12240"/>
       <w:pgMar w:bottom="1440" w:footer="720" w:gutter="0" w:header="720" w:left="1440" w:right="1440" w:top="324"/>
@@ -513,6 +577,82 @@
     <w:lvl w:ilvl="8">
       <w:numFmt w:val="bullet"/>
       <w:lvlText w:val=" "/>
+      <w:lvlJc w:val="left"/>
+      <w:pPr>
+        <w:ind w:left="6480" w:hanging="480"/>
+      </w:pPr>
+    </w:lvl>
+  </w:abstractNum>
+  <w:abstractNum w:abstractNumId="991">
+    <w:nsid w:val="A991"/>
+    <w:multiLevelType w:val="multilevel"/>
+    <w:lvl w:ilvl="0">
+      <w:numFmt w:val="bullet"/>
+      <w:lvlText w:val="•"/>
+      <w:lvlJc w:val="left"/>
+      <w:pPr>
+        <w:ind w:left="720" w:hanging="480"/>
+      </w:pPr>
+    </w:lvl>
+    <w:lvl w:ilvl="1">
+      <w:numFmt w:val="bullet"/>
+      <w:lvlText w:val="–"/>
+      <w:lvlJc w:val="left"/>
+      <w:pPr>
+        <w:ind w:left="1440" w:hanging="480"/>
+      </w:pPr>
+    </w:lvl>
+    <w:lvl w:ilvl="2">
+      <w:numFmt w:val="bullet"/>
+      <w:lvlText w:val="•"/>
+      <w:lvlJc w:val="left"/>
+      <w:pPr>
+        <w:ind w:left="2160" w:hanging="480"/>
+      </w:pPr>
+    </w:lvl>
+    <w:lvl w:ilvl="3">
+      <w:numFmt w:val="bullet"/>
+      <w:lvlText w:val="–"/>
+      <w:lvlJc w:val="left"/>
+      <w:pPr>
+        <w:ind w:left="2880" w:hanging="480"/>
+      </w:pPr>
+    </w:lvl>
+    <w:lvl w:ilvl="4">
+      <w:numFmt w:val="bullet"/>
+      <w:lvlText w:val="•"/>
+      <w:lvlJc w:val="left"/>
+      <w:pPr>
+        <w:ind w:left="3600" w:hanging="480"/>
+      </w:pPr>
+    </w:lvl>
+    <w:lvl w:ilvl="5">
+      <w:numFmt w:val="bullet"/>
+      <w:lvlText w:val="–"/>
+      <w:lvlJc w:val="left"/>
+      <w:pPr>
+        <w:ind w:left="4320" w:hanging="480"/>
+      </w:pPr>
+    </w:lvl>
+    <w:lvl w:ilvl="6">
+      <w:numFmt w:val="bullet"/>
+      <w:lvlText w:val="•"/>
+      <w:lvlJc w:val="left"/>
+      <w:pPr>
+        <w:ind w:left="5040" w:hanging="480"/>
+      </w:pPr>
+    </w:lvl>
+    <w:lvl w:ilvl="7">
+      <w:numFmt w:val="bullet"/>
+      <w:lvlText w:val="–"/>
+      <w:lvlJc w:val="left"/>
+      <w:pPr>
+        <w:ind w:left="5760" w:hanging="480"/>
+      </w:pPr>
+    </w:lvl>
+    <w:lvl w:ilvl="8">
+      <w:numFmt w:val="bullet"/>
+      <w:lvlText w:val="•"/>
       <w:lvlJc w:val="left"/>
       <w:pPr>
         <w:ind w:left="6480" w:hanging="480"/>
@@ -539,6 +679,9 @@
   </w:num>
   <w:num w:numId="1000">
     <w:abstractNumId w:val="990"/>
+  </w:num>
+  <w:num w:numId="1001">
+    <w:abstractNumId w:val="991"/>
   </w:num>
 </w:numbering>
 </file>

</xml_diff>

<commit_message>
additional challenges, more slides - mostly complete, improved instructor notes
</commit_message>
<xml_diff>
--- a/deliverables/Instructor Notes.docx
+++ b/deliverables/Instructor Notes.docx
@@ -59,7 +59,7 @@
         <w:pStyle w:val="FirstParagraph"/>
       </w:pPr>
       <w:r>
-        <w:t xml:space="preserve">Last auto-generated 12/22/2025 by</w:t>
+        <w:t xml:space="preserve">Last auto-generated 12/24/2025 by</w:t>
       </w:r>
       <w:r>
         <w:t xml:space="preserve"> </w:t>
@@ -136,7 +136,7 @@
         <w:pStyle w:val="Compact"/>
       </w:pPr>
       <w:r>
-        <w:t xml:space="preserve">Install Dynamic Media</w:t>
+        <w:t xml:space="preserve">Install Dynamic Media.</w:t>
       </w:r>
     </w:p>
     <w:p>
@@ -148,7 +148,23 @@
         <w:pStyle w:val="Compact"/>
       </w:pPr>
       <w:r>
-        <w:t xml:space="preserve">Create a folder Training Assets in WKND Shared &gt; English</w:t>
+        <w:t xml:space="preserve">Create a folder</w:t>
+      </w:r>
+      <w:r>
+        <w:t xml:space="preserve"> </w:t>
+      </w:r>
+      <w:r>
+        <w:rPr>
+          <w:iCs/>
+          <w:i/>
+        </w:rPr>
+        <w:t xml:space="preserve">Training Assets</w:t>
+      </w:r>
+      <w:r>
+        <w:t xml:space="preserve"> </w:t>
+      </w:r>
+      <w:r>
+        <w:t xml:space="preserve">in WKND Shared &gt; English</w:t>
       </w:r>
     </w:p>
     <w:p>
@@ -160,7 +176,7 @@
         <w:pStyle w:val="Compact"/>
       </w:pPr>
       <w:r>
-        <w:t xml:space="preserve">Configure Smartcrops and a greyscale dynamic rendition (so students see these in the activities)</w:t>
+        <w:t xml:space="preserve">Configure Smartcrops and a greyscale dynamic rendition (so students see these in the activities).</w:t>
       </w:r>
     </w:p>
     <w:p>
@@ -172,7 +188,7 @@
         <w:pStyle w:val="Compact"/>
       </w:pPr>
       <w:r>
-        <w:t xml:space="preserve">In the Touch UI, assign your Dynamic Media smartcrop profile to Training Assets</w:t>
+        <w:t xml:space="preserve">In the Touch UI, assign your Dynamic Media smartcrop profile to Training Assets.</w:t>
       </w:r>
     </w:p>
     <w:p>
@@ -184,7 +200,7 @@
         <w:pStyle w:val="Compact"/>
       </w:pPr>
       <w:r>
-        <w:t xml:space="preserve">Upload the test PDF from the activity files in to the Training Assets folder</w:t>
+        <w:t xml:space="preserve">Upload the test PDF from the activity files in to the Training Assets folder.</w:t>
       </w:r>
     </w:p>
     <w:bookmarkEnd w:id="23"/>
@@ -202,10 +218,330 @@
         <w:pStyle w:val="FirstParagraph"/>
       </w:pPr>
       <w:r>
-        <w:t xml:space="preserve">If you have previously run the training on your instance, and created your own folder of Assets, delete this and recreate for new the course. This will ensure that the student users do not have notifications set on your folder.</w:t>
+        <w:t xml:space="preserve">If you have previously run the training on your instance:</w:t>
+      </w:r>
+    </w:p>
+    <w:p>
+      <w:pPr>
+        <w:pStyle w:val="BodyText"/>
+      </w:pPr>
+      <w:r>
+        <w:rPr>
+          <w:bCs/>
+          <w:b/>
+        </w:rPr>
+        <w:t xml:space="preserve">Clear notifications</w:t>
+      </w:r>
+      <w:r>
+        <w:t xml:space="preserve">. Delete your and any other folders in Training_Assets. This will ensure that the student users do not have notifications set on your folder.</w:t>
+      </w:r>
+    </w:p>
+    <w:p>
+      <w:pPr>
+        <w:pStyle w:val="BodyText"/>
+      </w:pPr>
+      <w:r>
+        <w:rPr>
+          <w:bCs/>
+          <w:b/>
+        </w:rPr>
+        <w:t xml:space="preserve">Remove custom metadata forms</w:t>
+      </w:r>
+      <w:r>
+        <w:t xml:space="preserve">. As of Dec 25 there is a bug that can prevent deletion of metadata forms, even though Assets View gives a success notifcation. If you can’t delete via the UI, use CRX DE and delete them from</w:t>
+      </w:r>
+      <w:r>
+        <w:t xml:space="preserve"> </w:t>
+      </w:r>
+      <w:r>
+        <w:rPr>
+          <w:iCs/>
+          <w:i/>
+        </w:rPr>
+        <w:t xml:space="preserve">/content/dam/appdata/metadataforms</w:t>
+      </w:r>
+      <w:r>
+        <w:t xml:space="preserve">.</w:t>
       </w:r>
     </w:p>
     <w:bookmarkEnd w:id="24"/>
+    <w:bookmarkStart w:id="27" w:name="challenges"/>
+    <w:p>
+      <w:pPr>
+        <w:pStyle w:val="Heading3"/>
+      </w:pPr>
+      <w:r>
+        <w:t xml:space="preserve">Challenges</w:t>
+      </w:r>
+    </w:p>
+    <w:p>
+      <w:pPr>
+        <w:pStyle w:val="FirstParagraph"/>
+      </w:pPr>
+      <w:r>
+        <w:t xml:space="preserve">There are some minor</w:t>
+      </w:r>
+      <w:r>
+        <w:t xml:space="preserve"> </w:t>
+      </w:r>
+      <w:r>
+        <w:t xml:space="preserve">‘</w:t>
+      </w:r>
+      <w:r>
+        <w:t xml:space="preserve">challenges</w:t>
+      </w:r>
+      <w:r>
+        <w:t xml:space="preserve">’</w:t>
+      </w:r>
+      <w:r>
+        <w:t xml:space="preserve"> </w:t>
+      </w:r>
+      <w:r>
+        <w:t xml:space="preserve">in the activities file. Solutions:</w:t>
+      </w:r>
+    </w:p>
+    <w:bookmarkStart w:id="25" w:name="activity-metadata-challenge"/>
+    <w:p>
+      <w:pPr>
+        <w:pStyle w:val="Heading4"/>
+      </w:pPr>
+      <w:r>
+        <w:t xml:space="preserve">Activity: Metadata challenge</w:t>
+      </w:r>
+    </w:p>
+    <w:p>
+      <w:pPr>
+        <w:pStyle w:val="FirstParagraph"/>
+      </w:pPr>
+      <w:r>
+        <w:t xml:space="preserve">Key is that the students cannot use a custom image-specific metadata profile with any folder that contains both PDFs and images. They can do this by creating a separate PDF specific folder, so:</w:t>
+      </w:r>
+    </w:p>
+    <w:p>
+      <w:pPr>
+        <w:numPr>
+          <w:ilvl w:val="0"/>
+          <w:numId w:val="1002"/>
+        </w:numPr>
+        <w:pStyle w:val="Compact"/>
+      </w:pPr>
+      <w:r>
+        <w:rPr>
+          <w:bCs/>
+          <w:b/>
+        </w:rPr>
+        <w:t xml:space="preserve">Ideal</w:t>
+      </w:r>
+      <w:r>
+        <w:t xml:space="preserve"> </w:t>
+      </w:r>
+      <w:r>
+        <w:t xml:space="preserve">(only one custom form):</w:t>
+      </w:r>
+      <w:r>
+        <w:t xml:space="preserve"> </w:t>
+      </w:r>
+      <w:r>
+        <w:rPr>
+          <w:iCs/>
+          <w:i/>
+        </w:rPr>
+        <w:t xml:space="preserve">Training Assets / rfreeman / images</w:t>
+      </w:r>
+      <w:r>
+        <w:t xml:space="preserve"> </w:t>
+      </w:r>
+      <w:r>
+        <w:t xml:space="preserve">should be created and the custom form applied to this. A subfolder</w:t>
+      </w:r>
+      <w:r>
+        <w:t xml:space="preserve"> </w:t>
+      </w:r>
+      <w:r>
+        <w:rPr>
+          <w:iCs/>
+          <w:i/>
+        </w:rPr>
+        <w:t xml:space="preserve">Training Assets / rfreeman / documents</w:t>
+      </w:r>
+      <w:r>
+        <w:t xml:space="preserve"> </w:t>
+      </w:r>
+      <w:r>
+        <w:t xml:space="preserve">should be created for PDFs and other documents, with no associated custom metadata form, so that the default</w:t>
+      </w:r>
+      <w:r>
+        <w:t xml:space="preserve"> </w:t>
+      </w:r>
+      <w:r>
+        <w:rPr>
+          <w:iCs/>
+          <w:i/>
+        </w:rPr>
+        <w:t xml:space="preserve">application</w:t>
+      </w:r>
+      <w:r>
+        <w:t xml:space="preserve"> </w:t>
+      </w:r>
+      <w:r>
+        <w:t xml:space="preserve">metadata form is used.</w:t>
+      </w:r>
+      <w:r>
+        <w:t xml:space="preserve"> </w:t>
+      </w:r>
+      <w:r>
+        <w:rPr>
+          <w:bCs/>
+          <w:b/>
+        </w:rPr>
+        <w:t xml:space="preserve">alternative</w:t>
+      </w:r>
+      <w:r>
+        <w:t xml:space="preserve"> </w:t>
+      </w:r>
+      <w:r>
+        <w:t xml:space="preserve">(more complex) If a subfolder is used for PDFs, while the parent</w:t>
+      </w:r>
+      <w:r>
+        <w:t xml:space="preserve"> </w:t>
+      </w:r>
+      <w:r>
+        <w:rPr>
+          <w:iCs/>
+          <w:i/>
+        </w:rPr>
+        <w:t xml:space="preserve">Training Assets / rfreeman</w:t>
+      </w:r>
+      <w:r>
+        <w:t xml:space="preserve"> </w:t>
+      </w:r>
+      <w:r>
+        <w:t xml:space="preserve">still has the student’s custom form applied, the subfolder will inherit the student’s form from the parent. However a PDF-specific custom form (using</w:t>
+      </w:r>
+      <w:r>
+        <w:t xml:space="preserve"> </w:t>
+      </w:r>
+      <w:r>
+        <w:rPr>
+          <w:iCs/>
+          <w:i/>
+        </w:rPr>
+        <w:t xml:space="preserve">application</w:t>
+      </w:r>
+      <w:r>
+        <w:t xml:space="preserve"> </w:t>
+      </w:r>
+      <w:r>
+        <w:t xml:space="preserve">as the template) could be applied to the subfolder. This would override the inherited form.</w:t>
+      </w:r>
+    </w:p>
+    <w:bookmarkEnd w:id="25"/>
+    <w:bookmarkStart w:id="26" w:name="challenge-search-image-locations"/>
+    <w:p>
+      <w:pPr>
+        <w:pStyle w:val="Heading4"/>
+      </w:pPr>
+      <w:r>
+        <w:t xml:space="preserve">Challenge: Search image locations</w:t>
+      </w:r>
+    </w:p>
+    <w:p>
+      <w:pPr>
+        <w:pStyle w:val="FirstParagraph"/>
+      </w:pPr>
+      <w:r>
+        <w:t xml:space="preserve">The problem is that in the search results view, the content tree is not visible, and even in the List view you cannot see the folder path in the results. The path is also not visible in the image details (assuming the default metadata form).</w:t>
+      </w:r>
+    </w:p>
+    <w:p>
+      <w:pPr>
+        <w:pStyle w:val="BodyText"/>
+      </w:pPr>
+      <w:r>
+        <w:t xml:space="preserve">Two easy ways (as of Dec 25) are:</w:t>
+      </w:r>
+      <w:r>
+        <w:t xml:space="preserve"> </w:t>
+      </w:r>
+      <w:r>
+        <w:t xml:space="preserve">- click on the ellipsis of an image in the results and choose</w:t>
+      </w:r>
+      <w:r>
+        <w:t xml:space="preserve"> </w:t>
+      </w:r>
+      <w:r>
+        <w:rPr>
+          <w:bCs/>
+          <w:b/>
+        </w:rPr>
+        <w:t xml:space="preserve">Show file location</w:t>
+      </w:r>
+      <w:r>
+        <w:t xml:space="preserve"> </w:t>
+      </w:r>
+      <w:r>
+        <w:t xml:space="preserve">- look at the URL in the browser address bar.</w:t>
+      </w:r>
+    </w:p>
+    <w:bookmarkEnd w:id="26"/>
+    <w:bookmarkEnd w:id="27"/>
+    <w:bookmarkStart w:id="28" w:name="challenge-being-smart"/>
+    <w:p>
+      <w:pPr>
+        <w:pStyle w:val="Heading3"/>
+      </w:pPr>
+      <w:r>
+        <w:t xml:space="preserve">Challenge: Being Smart!</w:t>
+      </w:r>
+    </w:p>
+    <w:p>
+      <w:pPr>
+        <w:pStyle w:val="FirstParagraph"/>
+      </w:pPr>
+      <w:r>
+        <w:t xml:space="preserve">There’s nothing complex here, it’s just not guided in the same way as the normal exercises.</w:t>
+      </w:r>
+    </w:p>
+    <w:p>
+      <w:pPr>
+        <w:pStyle w:val="BodyText"/>
+      </w:pPr>
+      <w:r>
+        <w:t xml:space="preserve">At the end though is a</w:t>
+      </w:r>
+      <w:r>
+        <w:t xml:space="preserve"> </w:t>
+      </w:r>
+      <w:r>
+        <w:t xml:space="preserve">“</w:t>
+      </w:r>
+      <w:r>
+        <w:t xml:space="preserve">bonus question</w:t>
+      </w:r>
+      <w:r>
+        <w:t xml:space="preserve">”</w:t>
+      </w:r>
+      <w:r>
+        <w:t xml:space="preserve"> </w:t>
+      </w:r>
+      <w:r>
+        <w:t xml:space="preserve">- how to remove images from a Smart Collection. Answer: basically you can’t! The only way is to change the metadata/tags/name of unwanted images so that they don’t show. In most situations changing a source image in this way, for anyone but the librarion, would be</w:t>
+      </w:r>
+      <w:r>
+        <w:t xml:space="preserve"> </w:t>
+      </w:r>
+      <w:r>
+        <w:rPr>
+          <w:bCs/>
+          <w:b/>
+        </w:rPr>
+        <w:t xml:space="preserve">bad</w:t>
+      </w:r>
+      <w:r>
+        <w:t xml:space="preserve">!</w:t>
+      </w:r>
+    </w:p>
+    <w:bookmarkEnd w:id="28"/>
     <w:sectPr>
       <w:pgSz w:h="15840" w:w="12240"/>
       <w:pgMar w:bottom="1440" w:footer="720" w:gutter="0" w:header="720" w:left="1440" w:right="1440" w:top="324"/>
@@ -681,6 +1017,9 @@
     <w:abstractNumId w:val="990"/>
   </w:num>
   <w:num w:numId="1001">
+    <w:abstractNumId w:val="991"/>
+  </w:num>
+  <w:num w:numId="1002">
     <w:abstractNumId w:val="991"/>
   </w:num>
 </w:numbering>

</xml_diff>